<commit_message>
Maps functions, Table functions, review AERparameters
</commit_message>
<xml_diff>
--- a/inst/template/Empty_AER_template.docx
+++ b/inst/template/Empty_AER_template.docx
@@ -822,16 +822,15 @@
           <w:rFonts w:cs="Tahoma"/>
         </w:rPr>
       </w:pPr>
-      <w:bookmarkStart w:id="0" w:name="TABLE1_CAPTION"/>
-    </w:p>
-    <w:p>
-      <w:pPr>
-        <w:rPr>
-          <w:lang w:eastAsia="en-US"/>
-        </w:rPr>
-      </w:pPr>
-      <w:bookmarkStart w:id="1" w:name="TABLE1_BOOKMARK"/>
-      <w:bookmarkEnd w:id="1"/>
+    </w:p>
+    <w:p>
+      <w:pPr>
+        <w:rPr>
+          <w:lang w:eastAsia="en-US"/>
+        </w:rPr>
+      </w:pPr>
+      <w:bookmarkStart w:id="0" w:name="TABLE1_BOOKMARK"/>
+      <w:bookmarkEnd w:id="0"/>
     </w:p>
     <w:p>
       <w:pPr>
@@ -842,24 +841,11 @@
           <w:rFonts w:cs="Tahoma"/>
         </w:rPr>
       </w:pPr>
-      <w:bookmarkStart w:id="2" w:name="MAP_NB_CAPTION"/>
-      <w:bookmarkEnd w:id="0"/>
+      <w:bookmarkStart w:id="1" w:name="MAP_NB_CAPTION"/>
+      <w:bookmarkStart w:id="2" w:name="TABLE1_CAPTION"/>
+      <w:bookmarkStart w:id="3" w:name="_GoBack"/>
+      <w:bookmarkEnd w:id="1"/>
       <w:bookmarkEnd w:id="2"/>
-    </w:p>
-    <w:p>
-      <w:pPr>
-        <w:rPr>
-          <w:lang w:eastAsia="en-US"/>
-        </w:rPr>
-      </w:pPr>
-    </w:p>
-    <w:p>
-      <w:pPr>
-        <w:rPr>
-          <w:lang w:eastAsia="en-US"/>
-        </w:rPr>
-      </w:pPr>
-      <w:bookmarkStart w:id="3" w:name="MAP_NB_BOOKMARK"/>
       <w:bookmarkEnd w:id="3"/>
     </w:p>
     <w:p>
@@ -868,7 +854,14 @@
           <w:lang w:eastAsia="en-US"/>
         </w:rPr>
       </w:pPr>
-      <w:bookmarkStart w:id="4" w:name="MAP_NB_BOOKMARK_LINK"/>
+    </w:p>
+    <w:p>
+      <w:pPr>
+        <w:rPr>
+          <w:lang w:eastAsia="en-US"/>
+        </w:rPr>
+      </w:pPr>
+      <w:bookmarkStart w:id="4" w:name="MAP_NB_BOOKMARK"/>
       <w:bookmarkEnd w:id="4"/>
     </w:p>
     <w:p>
@@ -877,7 +870,7 @@
           <w:lang w:eastAsia="en-US"/>
         </w:rPr>
       </w:pPr>
-      <w:bookmarkStart w:id="5" w:name="MAP_RATE_CAPTION"/>
+      <w:bookmarkStart w:id="5" w:name="MAP_NB_BOOKMARK_LINK"/>
       <w:bookmarkEnd w:id="5"/>
     </w:p>
     <w:p>
@@ -886,7 +879,7 @@
           <w:lang w:eastAsia="en-US"/>
         </w:rPr>
       </w:pPr>
-      <w:bookmarkStart w:id="6" w:name="MAP_RATE_BOOKMARK"/>
+      <w:bookmarkStart w:id="6" w:name="MAP_RATE_CAPTION"/>
       <w:bookmarkEnd w:id="6"/>
     </w:p>
     <w:p>
@@ -895,7 +888,7 @@
           <w:lang w:eastAsia="en-US"/>
         </w:rPr>
       </w:pPr>
-      <w:bookmarkStart w:id="7" w:name="MAP_RATE_BOOKMARK_LINK"/>
+      <w:bookmarkStart w:id="7" w:name="MAP_RATE_BOOKMARK"/>
       <w:bookmarkEnd w:id="7"/>
     </w:p>
     <w:p>
@@ -904,14 +897,7 @@
           <w:lang w:eastAsia="en-US"/>
         </w:rPr>
       </w:pPr>
-    </w:p>
-    <w:p>
-      <w:pPr>
-        <w:rPr>
-          <w:lang w:eastAsia="en-US"/>
-        </w:rPr>
-      </w:pPr>
-      <w:bookmarkStart w:id="8" w:name="MAP_ASR_CAPTION"/>
+      <w:bookmarkStart w:id="8" w:name="MAP_RATE_BOOKMARK_LINK"/>
       <w:bookmarkEnd w:id="8"/>
     </w:p>
     <w:p>
@@ -920,7 +906,14 @@
           <w:lang w:eastAsia="en-US"/>
         </w:rPr>
       </w:pPr>
-      <w:bookmarkStart w:id="9" w:name="MAP_ASR_BOOKMARK"/>
+    </w:p>
+    <w:p>
+      <w:pPr>
+        <w:rPr>
+          <w:lang w:eastAsia="en-US"/>
+        </w:rPr>
+      </w:pPr>
+      <w:bookmarkStart w:id="9" w:name="MAP_ASR_CAPTION"/>
       <w:bookmarkEnd w:id="9"/>
     </w:p>
     <w:p>
@@ -929,8 +922,17 @@
           <w:lang w:eastAsia="en-US"/>
         </w:rPr>
       </w:pPr>
-      <w:bookmarkStart w:id="10" w:name="MAP_ASR_BOOKMARK_LINK"/>
+      <w:bookmarkStart w:id="10" w:name="MAP_ASR_BOOKMARK"/>
       <w:bookmarkEnd w:id="10"/>
+    </w:p>
+    <w:p>
+      <w:pPr>
+        <w:rPr>
+          <w:lang w:eastAsia="en-US"/>
+        </w:rPr>
+      </w:pPr>
+      <w:bookmarkStart w:id="11" w:name="MAP_ASR_BOOKMARK_LINK"/>
+      <w:bookmarkEnd w:id="11"/>
     </w:p>
     <w:p>
       <w:pPr>
@@ -995,16 +997,16 @@
           <w:rFonts w:cs="Tahoma"/>
         </w:rPr>
       </w:pPr>
-      <w:bookmarkStart w:id="11" w:name="TS_TREND_CAPTION"/>
-    </w:p>
-    <w:p>
-      <w:pPr>
-        <w:rPr>
-          <w:lang w:eastAsia="en-US"/>
-        </w:rPr>
-      </w:pPr>
-      <w:bookmarkStart w:id="12" w:name="TS_TREND_BOOKMARK"/>
-      <w:bookmarkEnd w:id="12"/>
+      <w:bookmarkStart w:id="12" w:name="TS_TREND_CAPTION"/>
+    </w:p>
+    <w:p>
+      <w:pPr>
+        <w:rPr>
+          <w:lang w:eastAsia="en-US"/>
+        </w:rPr>
+      </w:pPr>
+      <w:bookmarkStart w:id="13" w:name="TS_TREND_BOOKMARK"/>
+      <w:bookmarkEnd w:id="13"/>
     </w:p>
     <w:p>
       <w:pPr>
@@ -1015,19 +1017,19 @@
           <w:rFonts w:cs="Tahoma"/>
         </w:rPr>
       </w:pPr>
-      <w:bookmarkStart w:id="13" w:name="TS_SEASON_CAPTION"/>
-      <w:bookmarkEnd w:id="11"/>
-    </w:p>
-    <w:p>
-      <w:pPr>
-        <w:rPr>
-          <w:lang w:eastAsia="en-US"/>
-        </w:rPr>
-      </w:pPr>
-      <w:bookmarkStart w:id="14" w:name="TS_SEASON_BOOKMARK"/>
-      <w:bookmarkEnd w:id="14"/>
-    </w:p>
-    <w:bookmarkEnd w:id="13"/>
+      <w:bookmarkStart w:id="14" w:name="TS_SEASON_CAPTION"/>
+      <w:bookmarkEnd w:id="12"/>
+    </w:p>
+    <w:p>
+      <w:pPr>
+        <w:rPr>
+          <w:lang w:eastAsia="en-US"/>
+        </w:rPr>
+      </w:pPr>
+      <w:bookmarkStart w:id="15" w:name="TS_SEASON_BOOKMARK"/>
+      <w:bookmarkEnd w:id="15"/>
+    </w:p>
+    <w:bookmarkEnd w:id="14"/>
     <w:p>
       <w:pPr>
         <w:rPr>
@@ -1085,18 +1087,18 @@
           <w:rFonts w:cs="Tahoma"/>
         </w:rPr>
       </w:pPr>
-      <w:bookmarkStart w:id="15" w:name="BARGPH_AGEGENDER_CAPTION"/>
-    </w:p>
-    <w:p>
-      <w:pPr>
-        <w:rPr>
-          <w:lang w:eastAsia="en-US"/>
-        </w:rPr>
-      </w:pPr>
-      <w:bookmarkStart w:id="16" w:name="BARGPH_AGEGENDER_BOOKMARK"/>
-      <w:bookmarkEnd w:id="16"/>
-    </w:p>
-    <w:bookmarkEnd w:id="15"/>
+      <w:bookmarkStart w:id="16" w:name="BARGPH_AGEGENDER_CAPTION"/>
+    </w:p>
+    <w:p>
+      <w:pPr>
+        <w:rPr>
+          <w:lang w:eastAsia="en-US"/>
+        </w:rPr>
+      </w:pPr>
+      <w:bookmarkStart w:id="17" w:name="BARGPH_AGEGENDER_BOOKMARK"/>
+      <w:bookmarkEnd w:id="17"/>
+    </w:p>
+    <w:bookmarkEnd w:id="16"/>
     <w:p>
       <w:pPr>
         <w:pStyle w:val="EC-Title-5"/>
@@ -1369,21 +1371,7 @@
         <w:rPr>
           <w:lang w:eastAsia="en-US"/>
         </w:rPr>
-        <w:t xml:space="preserve">Bartram J, et al. Legionella and the Prevention of </w:t>
-      </w:r>
-      <w:proofErr w:type="spellStart"/>
-      <w:r>
-        <w:rPr>
-          <w:lang w:eastAsia="en-US"/>
-        </w:rPr>
-        <w:t>Legionellosis</w:t>
-      </w:r>
-      <w:proofErr w:type="spellEnd"/>
-      <w:r>
-        <w:rPr>
-          <w:lang w:eastAsia="en-US"/>
-        </w:rPr>
-        <w:t>. Geneva: World Health Organization, 2007.</w:t>
+        <w:t>Bartram J, et al. Legionella and the Prevention of Legionellosis. Geneva: World Health Organization, 2007.</w:t>
       </w:r>
     </w:p>
     <w:p>
@@ -1581,15 +1569,7 @@
     </w:p>
     <w:p>
       <w:r>
-        <w:t xml:space="preserve">de Jong B, Payne </w:t>
-      </w:r>
-      <w:proofErr w:type="spellStart"/>
-      <w:r>
-        <w:t>Hallström</w:t>
-      </w:r>
-      <w:proofErr w:type="spellEnd"/>
-      <w:r>
-        <w:t xml:space="preserve"> L, </w:t>
+        <w:t xml:space="preserve">de Jong B, Payne Hallström L, </w:t>
       </w:r>
       <w:proofErr w:type="spellStart"/>
       <w:r>
@@ -1705,16 +1685,14 @@
           <w:rFonts w:cs="Tahoma"/>
         </w:rPr>
       </w:pPr>
-      <w:bookmarkStart w:id="17" w:name="TABLE_SURVSYS_CAPTION"/>
+      <w:bookmarkStart w:id="18" w:name="TABLE_SURVSYS_CAPTION"/>
     </w:p>
     <w:p>
       <w:pPr>
         <w:pStyle w:val="ECDC-Para"/>
         <w:jc w:val="center"/>
       </w:pPr>
-      <w:bookmarkStart w:id="18" w:name="TABLE_SURVSYS_BOOKMARK"/>
-      <w:bookmarkStart w:id="19" w:name="_GoBack"/>
-      <w:bookmarkEnd w:id="17"/>
+      <w:bookmarkStart w:id="19" w:name="TABLE_SURVSYS_BOOKMARK"/>
       <w:bookmarkEnd w:id="18"/>
       <w:bookmarkEnd w:id="19"/>
     </w:p>
@@ -5315,6 +5293,15 @@
 
 <file path=customXml/item1.xml><?xml version="1.0" encoding="utf-8"?>
 <?mso-contentType ?>
+<FormTemplates xmlns="http://schemas.microsoft.com/sharepoint/v3/contenttype/forms">
+  <Display>DocumentLibraryForm</Display>
+  <Edit>DocumentLibraryForm</Edit>
+  <New>DocumentLibraryForm</New>
+</FormTemplates>
+</file>
+
+<file path=customXml/item2.xml><?xml version="1.0" encoding="utf-8"?>
+<?mso-contentType ?>
 <spe:Receivers xmlns:spe="http://schemas.microsoft.com/sharepoint/events">
   <Receiver>
     <Name>Document ID Generator</Name>
@@ -5359,16 +5346,71 @@
 </spe:Receivers>
 </file>
 
-<file path=customXml/item2.xml><?xml version="1.0" encoding="utf-8"?>
+<file path=customXml/item3.xml><?xml version="1.0" encoding="utf-8"?>
 <?mso-contentType ?>
-<FormTemplates xmlns="http://schemas.microsoft.com/sharepoint/v3/contenttype/forms">
-  <Display>DocumentLibraryForm</Display>
-  <Edit>DocumentLibraryForm</Edit>
-  <New>DocumentLibraryForm</New>
-</FormTemplates>
+<SharedContentType xmlns="Microsoft.SharePoint.Taxonomy.ContentTypeSync" SourceId="de887f88-4a24-49db-a549-4c3cbb517053" ContentTypeId="0x010100D736C7ACE9B64A2887FC840CE64E73CD00F9B766FA919147C8AA3C665BB5FE334200CFE92820D3804675818B1C25C1C0AF80" PreviousValue="false"/>
 </file>
 
-<file path=customXml/item3.xml><?xml version="1.0" encoding="utf-8"?>
+<file path=customXml/item4.xml><?xml version="1.0" encoding="utf-8"?>
+<p:properties xmlns:p="http://schemas.microsoft.com/office/2006/metadata/properties" xmlns:xsi="http://www.w3.org/2001/XMLSchema-instance" xmlns:pc="http://schemas.microsoft.com/office/infopath/2007/PartnerControls">
+  <documentManagement>
+    <ECDC_Description xmlns="http://schemas.microsoft.com/sharepoint/v3" xsi:nil="true"/>
+    <ECDC_DMS_Project0 xmlns="f21cd5e7-4e59-4426-9a65-65a4b49b5ea4">
+      <Terms xmlns="http://schemas.microsoft.com/office/infopath/2007/PartnerControls"/>
+    </ECDC_DMS_Project0>
+    <ECDC_DMS_MIS_Activity_code0 xmlns="f21cd5e7-4e59-4426-9a65-65a4b49b5ea4">
+      <Terms xmlns="http://schemas.microsoft.com/office/infopath/2007/PartnerControls"/>
+    </ECDC_DMS_MIS_Activity_code0>
+    <TaxKeywordTaxHTField xmlns="d23a570b-d7a9-49ca-a34c-8afb8206b4bf">
+      <Terms xmlns="http://schemas.microsoft.com/office/infopath/2007/PartnerControls"/>
+    </TaxKeywordTaxHTField>
+    <ECDC_DMS_Section xmlns="f21cd5e7-4e59-4426-9a65-65a4b49b5ea4">Epidemiological Methods</ECDC_DMS_Section>
+    <TaxCatchAll xmlns="d23a570b-d7a9-49ca-a34c-8afb8206b4bf">
+      <Value>500</Value>
+      <Value>8455</Value>
+    </TaxCatchAll>
+    <ECDC_DMS_Author xmlns="f21cd5e7-4e59-4426-9a65-65a4b49b5ea4">
+      <UserInfo>
+        <DisplayName>Julien Beaute</DisplayName>
+        <AccountId>167</AccountId>
+        <AccountType/>
+      </UserInfo>
+    </ECDC_DMS_Author>
+    <ECDC_Subject_whatTaxHTField0 xmlns="f21cd5e7-4e59-4426-9a65-65a4b49b5ea4">
+      <Terms xmlns="http://schemas.microsoft.com/office/infopath/2007/PartnerControls">
+        <TermInfo xmlns="http://schemas.microsoft.com/office/infopath/2007/PartnerControls">
+          <TermName xmlns="http://schemas.microsoft.com/office/infopath/2007/PartnerControls">surveillance</TermName>
+          <TermId xmlns="http://schemas.microsoft.com/office/infopath/2007/PartnerControls">a0470744-a564-4d8e-b6e3-7633734a10dc</TermId>
+        </TermInfo>
+      </Terms>
+    </ECDC_Subject_whatTaxHTField0>
+    <ECDC_DMS_Data_Controller xmlns="f21cd5e7-4e59-4426-9a65-65a4b49b5ea4">
+      <UserInfo>
+        <DisplayName/>
+        <AccountId xsi:nil="true"/>
+        <AccountType/>
+      </UserInfo>
+    </ECDC_DMS_Data_Controller>
+    <ECDC_DMS_General_Administration_Document_Type0 xmlns="f21cd5e7-4e59-4426-9a65-65a4b49b5ea4">
+      <Terms xmlns="http://schemas.microsoft.com/office/infopath/2007/PartnerControls">
+        <TermInfo xmlns="http://schemas.microsoft.com/office/infopath/2007/PartnerControls">
+          <TermName xmlns="http://schemas.microsoft.com/office/infopath/2007/PartnerControls">Report</TermName>
+          <TermId xmlns="http://schemas.microsoft.com/office/infopath/2007/PartnerControls">ecbd77ad-3760-4178-a0ff-1df458fa4e60</TermId>
+        </TermInfo>
+      </Terms>
+    </ECDC_DMS_General_Administration_Document_Type0>
+    <ECDC_DMS_Group xmlns="f21cd5e7-4e59-4426-9a65-65a4b49b5ea4">General Surveillance</ECDC_DMS_Group>
+    <ECDC_DMS_Effective_Date xmlns="f21cd5e7-4e59-4426-9a65-65a4b49b5ea4">2017-08-29T11:46:00+00:00</ECDC_DMS_Effective_Date>
+    <ECDC_DMS_Classification xmlns="f21cd5e7-4e59-4426-9a65-65a4b49b5ea4" xsi:nil="true"/>
+    <ECDC_DMS_Organization0 xmlns="f21cd5e7-4e59-4426-9a65-65a4b49b5ea4">
+      <Terms xmlns="http://schemas.microsoft.com/office/infopath/2007/PartnerControls"/>
+    </ECDC_DMS_Organization0>
+    <ECDC_DMS_Contains_Personal_Data xmlns="f21cd5e7-4e59-4426-9a65-65a4b49b5ea4">false</ECDC_DMS_Contains_Personal_Data>
+  </documentManagement>
+</p:properties>
+</file>
+
+<file path=customXml/item5.xml><?xml version="1.0" encoding="utf-8"?>
 <ct:contentTypeSchema xmlns:ct="http://schemas.microsoft.com/office/2006/metadata/contentType" xmlns:ma="http://schemas.microsoft.com/office/2006/metadata/properties/metaAttributes" ct:_="" ma:_="" ma:contentTypeName="General Administration" ma:contentTypeID="0x010100D736C7ACE9B64A2887FC840CE64E73CD00F9B766FA919147C8AA3C665BB5FE334200CFE92820D3804675818B1C25C1C0AF8000D13B0FF061A3354CA2214CAB9B27F5CE" ma:contentTypeVersion="8" ma:contentTypeDescription="General Administration Content Type" ma:contentTypeScope="" ma:versionID="027b1c700e48af201e05a50e6a9d4684">
   <xsd:schema xmlns:xsd="http://www.w3.org/2001/XMLSchema" xmlns:xs="http://www.w3.org/2001/XMLSchema" xmlns:p="http://schemas.microsoft.com/office/2006/metadata/properties" xmlns:ns1="http://schemas.microsoft.com/sharepoint/v3" xmlns:ns2="f21cd5e7-4e59-4426-9a65-65a4b49b5ea4" xmlns:ns3="d23a570b-d7a9-49ca-a34c-8afb8206b4bf" targetNamespace="http://schemas.microsoft.com/office/2006/metadata/properties" ma:root="true" ma:fieldsID="fc1d0c9cd27a1471bca797b4d429cbe1" ns1:_="" ns2:_="" ns3:_="">
     <xsd:import namespace="http://schemas.microsoft.com/sharepoint/v3"/>
@@ -5652,75 +5694,19 @@
 </ct:contentTypeSchema>
 </file>
 
-<file path=customXml/item4.xml><?xml version="1.0" encoding="utf-8"?>
-<p:properties xmlns:p="http://schemas.microsoft.com/office/2006/metadata/properties" xmlns:xsi="http://www.w3.org/2001/XMLSchema-instance" xmlns:pc="http://schemas.microsoft.com/office/infopath/2007/PartnerControls">
-  <documentManagement>
-    <ECDC_Description xmlns="http://schemas.microsoft.com/sharepoint/v3" xsi:nil="true"/>
-    <ECDC_DMS_Project0 xmlns="f21cd5e7-4e59-4426-9a65-65a4b49b5ea4">
-      <Terms xmlns="http://schemas.microsoft.com/office/infopath/2007/PartnerControls"/>
-    </ECDC_DMS_Project0>
-    <ECDC_DMS_MIS_Activity_code0 xmlns="f21cd5e7-4e59-4426-9a65-65a4b49b5ea4">
-      <Terms xmlns="http://schemas.microsoft.com/office/infopath/2007/PartnerControls"/>
-    </ECDC_DMS_MIS_Activity_code0>
-    <TaxKeywordTaxHTField xmlns="d23a570b-d7a9-49ca-a34c-8afb8206b4bf">
-      <Terms xmlns="http://schemas.microsoft.com/office/infopath/2007/PartnerControls"/>
-    </TaxKeywordTaxHTField>
-    <ECDC_DMS_Section xmlns="f21cd5e7-4e59-4426-9a65-65a4b49b5ea4">Epidemiological Methods</ECDC_DMS_Section>
-    <TaxCatchAll xmlns="d23a570b-d7a9-49ca-a34c-8afb8206b4bf">
-      <Value>500</Value>
-      <Value>8455</Value>
-    </TaxCatchAll>
-    <ECDC_DMS_Author xmlns="f21cd5e7-4e59-4426-9a65-65a4b49b5ea4">
-      <UserInfo>
-        <DisplayName>Julien Beaute</DisplayName>
-        <AccountId>167</AccountId>
-        <AccountType/>
-      </UserInfo>
-    </ECDC_DMS_Author>
-    <ECDC_Subject_whatTaxHTField0 xmlns="f21cd5e7-4e59-4426-9a65-65a4b49b5ea4">
-      <Terms xmlns="http://schemas.microsoft.com/office/infopath/2007/PartnerControls">
-        <TermInfo xmlns="http://schemas.microsoft.com/office/infopath/2007/PartnerControls">
-          <TermName xmlns="http://schemas.microsoft.com/office/infopath/2007/PartnerControls">surveillance</TermName>
-          <TermId xmlns="http://schemas.microsoft.com/office/infopath/2007/PartnerControls">a0470744-a564-4d8e-b6e3-7633734a10dc</TermId>
-        </TermInfo>
-      </Terms>
-    </ECDC_Subject_whatTaxHTField0>
-    <ECDC_DMS_Data_Controller xmlns="f21cd5e7-4e59-4426-9a65-65a4b49b5ea4">
-      <UserInfo>
-        <DisplayName/>
-        <AccountId xsi:nil="true"/>
-        <AccountType/>
-      </UserInfo>
-    </ECDC_DMS_Data_Controller>
-    <ECDC_DMS_General_Administration_Document_Type0 xmlns="f21cd5e7-4e59-4426-9a65-65a4b49b5ea4">
-      <Terms xmlns="http://schemas.microsoft.com/office/infopath/2007/PartnerControls">
-        <TermInfo xmlns="http://schemas.microsoft.com/office/infopath/2007/PartnerControls">
-          <TermName xmlns="http://schemas.microsoft.com/office/infopath/2007/PartnerControls">Report</TermName>
-          <TermId xmlns="http://schemas.microsoft.com/office/infopath/2007/PartnerControls">ecbd77ad-3760-4178-a0ff-1df458fa4e60</TermId>
-        </TermInfo>
-      </Terms>
-    </ECDC_DMS_General_Administration_Document_Type0>
-    <ECDC_DMS_Group xmlns="f21cd5e7-4e59-4426-9a65-65a4b49b5ea4">General Surveillance</ECDC_DMS_Group>
-    <ECDC_DMS_Effective_Date xmlns="f21cd5e7-4e59-4426-9a65-65a4b49b5ea4">2017-08-29T11:46:00+00:00</ECDC_DMS_Effective_Date>
-    <ECDC_DMS_Classification xmlns="f21cd5e7-4e59-4426-9a65-65a4b49b5ea4" xsi:nil="true"/>
-    <ECDC_DMS_Organization0 xmlns="f21cd5e7-4e59-4426-9a65-65a4b49b5ea4">
-      <Terms xmlns="http://schemas.microsoft.com/office/infopath/2007/PartnerControls"/>
-    </ECDC_DMS_Organization0>
-    <ECDC_DMS_Contains_Personal_Data xmlns="f21cd5e7-4e59-4426-9a65-65a4b49b5ea4">false</ECDC_DMS_Contains_Personal_Data>
-  </documentManagement>
-</p:properties>
-</file>
-
-<file path=customXml/item5.xml><?xml version="1.0" encoding="utf-8"?>
-<?mso-contentType ?>
-<SharedContentType xmlns="Microsoft.SharePoint.Taxonomy.ContentTypeSync" SourceId="de887f88-4a24-49db-a549-4c3cbb517053" ContentTypeId="0x010100D736C7ACE9B64A2887FC840CE64E73CD00F9B766FA919147C8AA3C665BB5FE334200CFE92820D3804675818B1C25C1C0AF80" PreviousValue="false"/>
-</file>
-
 <file path=customXml/item6.xml><?xml version="1.0" encoding="utf-8"?>
 <b:Sources xmlns:b="http://schemas.openxmlformats.org/officeDocument/2006/bibliography" xmlns="http://schemas.openxmlformats.org/officeDocument/2006/bibliography" SelectedStyle="\APASixthEditionOfficeOnline.xsl" StyleName="APA" Version="6"/>
 </file>
 
 <file path=customXml/itemProps1.xml><?xml version="1.0" encoding="utf-8"?>
+<ds:datastoreItem xmlns:ds="http://schemas.openxmlformats.org/officeDocument/2006/customXml" ds:itemID="{8C20B46C-F3E1-4685-94E3-042B9EF3BD6C}">
+  <ds:schemaRefs>
+    <ds:schemaRef ds:uri="http://schemas.microsoft.com/sharepoint/v3/contenttype/forms"/>
+  </ds:schemaRefs>
+</ds:datastoreItem>
+</file>
+
+<file path=customXml/itemProps2.xml><?xml version="1.0" encoding="utf-8"?>
 <ds:datastoreItem xmlns:ds="http://schemas.openxmlformats.org/officeDocument/2006/customXml" ds:itemID="{F084412E-B333-48E6-9F88-74D5540503E9}">
   <ds:schemaRefs>
     <ds:schemaRef ds:uri="http://schemas.microsoft.com/sharepoint/events"/>
@@ -5728,15 +5714,27 @@
 </ds:datastoreItem>
 </file>
 
-<file path=customXml/itemProps2.xml><?xml version="1.0" encoding="utf-8"?>
-<ds:datastoreItem xmlns:ds="http://schemas.openxmlformats.org/officeDocument/2006/customXml" ds:itemID="{8C20B46C-F3E1-4685-94E3-042B9EF3BD6C}">
+<file path=customXml/itemProps3.xml><?xml version="1.0" encoding="utf-8"?>
+<ds:datastoreItem xmlns:ds="http://schemas.openxmlformats.org/officeDocument/2006/customXml" ds:itemID="{0D5F5738-961F-4597-BABD-37FD6507F57F}">
   <ds:schemaRefs>
-    <ds:schemaRef ds:uri="http://schemas.microsoft.com/sharepoint/v3/contenttype/forms"/>
+    <ds:schemaRef ds:uri="Microsoft.SharePoint.Taxonomy.ContentTypeSync"/>
   </ds:schemaRefs>
 </ds:datastoreItem>
 </file>
 
-<file path=customXml/itemProps3.xml><?xml version="1.0" encoding="utf-8"?>
+<file path=customXml/itemProps4.xml><?xml version="1.0" encoding="utf-8"?>
+<ds:datastoreItem xmlns:ds="http://schemas.openxmlformats.org/officeDocument/2006/customXml" ds:itemID="{AEEB0429-18DA-4ACF-AE9C-82565BA50B2D}">
+  <ds:schemaRefs>
+    <ds:schemaRef ds:uri="http://schemas.microsoft.com/office/2006/metadata/properties"/>
+    <ds:schemaRef ds:uri="http://schemas.microsoft.com/office/infopath/2007/PartnerControls"/>
+    <ds:schemaRef ds:uri="http://schemas.microsoft.com/sharepoint/v3"/>
+    <ds:schemaRef ds:uri="f21cd5e7-4e59-4426-9a65-65a4b49b5ea4"/>
+    <ds:schemaRef ds:uri="d23a570b-d7a9-49ca-a34c-8afb8206b4bf"/>
+  </ds:schemaRefs>
+</ds:datastoreItem>
+</file>
+
+<file path=customXml/itemProps5.xml><?xml version="1.0" encoding="utf-8"?>
 <ds:datastoreItem xmlns:ds="http://schemas.openxmlformats.org/officeDocument/2006/customXml" ds:itemID="{6D479805-76AE-469D-AD81-3BD8B769087B}">
   <ds:schemaRefs>
     <ds:schemaRef ds:uri="http://schemas.microsoft.com/office/2006/metadata/contentType"/>
@@ -5756,28 +5754,8 @@
 </ds:datastoreItem>
 </file>
 
-<file path=customXml/itemProps4.xml><?xml version="1.0" encoding="utf-8"?>
-<ds:datastoreItem xmlns:ds="http://schemas.openxmlformats.org/officeDocument/2006/customXml" ds:itemID="{AEEB0429-18DA-4ACF-AE9C-82565BA50B2D}">
-  <ds:schemaRefs>
-    <ds:schemaRef ds:uri="http://schemas.microsoft.com/office/2006/metadata/properties"/>
-    <ds:schemaRef ds:uri="http://schemas.microsoft.com/office/infopath/2007/PartnerControls"/>
-    <ds:schemaRef ds:uri="http://schemas.microsoft.com/sharepoint/v3"/>
-    <ds:schemaRef ds:uri="f21cd5e7-4e59-4426-9a65-65a4b49b5ea4"/>
-    <ds:schemaRef ds:uri="d23a570b-d7a9-49ca-a34c-8afb8206b4bf"/>
-  </ds:schemaRefs>
-</ds:datastoreItem>
-</file>
-
-<file path=customXml/itemProps5.xml><?xml version="1.0" encoding="utf-8"?>
-<ds:datastoreItem xmlns:ds="http://schemas.openxmlformats.org/officeDocument/2006/customXml" ds:itemID="{0D5F5738-961F-4597-BABD-37FD6507F57F}">
-  <ds:schemaRefs>
-    <ds:schemaRef ds:uri="Microsoft.SharePoint.Taxonomy.ContentTypeSync"/>
-  </ds:schemaRefs>
-</ds:datastoreItem>
-</file>
-
 <file path=customXml/itemProps6.xml><?xml version="1.0" encoding="utf-8"?>
-<ds:datastoreItem xmlns:ds="http://schemas.openxmlformats.org/officeDocument/2006/customXml" ds:itemID="{DE3D2799-AAE9-4113-A739-4B58C419CE31}">
+<ds:datastoreItem xmlns:ds="http://schemas.openxmlformats.org/officeDocument/2006/customXml" ds:itemID="{F95460BD-75DF-4918-B7B2-509B013D3D3A}">
   <ds:schemaRefs>
     <ds:schemaRef ds:uri="http://schemas.openxmlformats.org/officeDocument/2006/bibliography"/>
   </ds:schemaRefs>

</xml_diff>